<commit_message>
ENV: IIS PHP; PHP TABLE HTML
</commit_message>
<xml_diff>
--- a/Document/EvnSetting.docx
+++ b/Document/EvnSetting.docx
@@ -69,21 +69,12 @@
           <w:lang w:eastAsia="zh-TW"/>
         </w:rPr>
       </w:pPr>
-      <w:proofErr w:type="gramStart"/>
-      <w:r>
-        <w:rPr>
-          <w:rFonts w:ascii="PMingLiU" w:eastAsia="PMingLiU" w:hAnsi="PMingLiU" w:cs="PMingLiU"/>
-          <w:lang w:eastAsia="zh-TW"/>
-        </w:rPr>
-        <w:t>flip</w:t>
-      </w:r>
-      <w:proofErr w:type="gramEnd"/>
-      <w:r>
-        <w:rPr>
-          <w:rFonts w:ascii="PMingLiU" w:eastAsia="PMingLiU" w:hAnsi="PMingLiU" w:cs="PMingLiU"/>
-          <w:lang w:eastAsia="zh-TW"/>
-        </w:rPr>
-        <w:t xml:space="preserve"> server to connect MySQL data</w:t>
+      <w:r>
+        <w:rPr>
+          <w:rFonts w:ascii="PMingLiU" w:eastAsia="PMingLiU" w:hAnsi="PMingLiU" w:cs="PMingLiU"/>
+          <w:lang w:eastAsia="zh-TW"/>
+        </w:rPr>
+        <w:t>flip server to connect MySQL data</w:t>
       </w:r>
       <w:r>
         <w:rPr>
@@ -187,6 +178,12 @@
       </w:r>
     </w:p>
     <w:p>
+      <w:pPr>
+        <w:rPr>
+          <w:rFonts w:ascii="PMingLiU" w:eastAsia="PMingLiU" w:hAnsi="PMingLiU" w:cs="PMingLiU"/>
+          <w:lang w:eastAsia="zh-TW"/>
+        </w:rPr>
+      </w:pPr>
       <w:r>
         <w:rPr>
           <w:rFonts w:ascii="PMingLiU" w:eastAsia="PMingLiU" w:hAnsi="PMingLiU" w:cs="PMingLiU" w:hint="eastAsia"/>
@@ -202,8 +199,6 @@
         </w:rPr>
         <w:t>MYSQL設定</w:t>
       </w:r>
-      <w:bookmarkStart w:id="0" w:name="_GoBack"/>
-      <w:bookmarkEnd w:id="0"/>
       <w:r>
         <w:rPr>
           <w:noProof/>
@@ -245,6 +240,243 @@
           </wp:inline>
         </w:drawing>
       </w:r>
+    </w:p>
+    <w:p>
+      <w:pPr>
+        <w:rPr>
+          <w:rFonts w:ascii="PMingLiU" w:eastAsia="PMingLiU" w:hAnsi="PMingLiU" w:cs="PMingLiU"/>
+          <w:lang w:eastAsia="zh-TW"/>
+        </w:rPr>
+      </w:pPr>
+    </w:p>
+    <w:p>
+      <w:pPr>
+        <w:rPr>
+          <w:rFonts w:ascii="PMingLiU" w:eastAsia="PMingLiU" w:hAnsi="PMingLiU" w:cs="PMingLiU"/>
+          <w:lang w:eastAsia="zh-TW"/>
+        </w:rPr>
+      </w:pPr>
+      <w:r>
+        <w:rPr>
+          <w:rFonts w:ascii="PMingLiU" w:eastAsia="PMingLiU" w:hAnsi="PMingLiU" w:cs="PMingLiU"/>
+          <w:lang w:eastAsia="zh-TW"/>
+        </w:rPr>
+        <w:br w:type="page"/>
+      </w:r>
+    </w:p>
+    <w:p>
+      <w:pPr>
+        <w:rPr>
+          <w:rFonts w:ascii="PMingLiU" w:eastAsia="PMingLiU" w:hAnsi="PMingLiU" w:cs="PMingLiU"/>
+          <w:lang w:eastAsia="zh-TW"/>
+        </w:rPr>
+      </w:pPr>
+      <w:r>
+        <w:rPr>
+          <w:rFonts w:ascii="PMingLiU" w:eastAsia="PMingLiU" w:hAnsi="PMingLiU" w:hint="eastAsia"/>
+          <w:lang w:eastAsia="zh-TW"/>
+        </w:rPr>
+        <w:lastRenderedPageBreak/>
+        <w:t xml:space="preserve">IIS PHP </w:t>
+      </w:r>
+      <w:r>
+        <w:rPr>
+          <w:rFonts w:ascii="PMingLiU" w:eastAsia="PMingLiU" w:hAnsi="PMingLiU" w:cs="PMingLiU" w:hint="eastAsia"/>
+          <w:lang w:eastAsia="zh-TW"/>
+        </w:rPr>
+        <w:t>設定</w:t>
+      </w:r>
+    </w:p>
+    <w:p>
+      <w:r>
+        <w:rPr>
+          <w:noProof/>
+          <w:lang w:eastAsia="zh-TW"/>
+        </w:rPr>
+        <w:drawing>
+          <wp:inline distT="0" distB="0" distL="0" distR="0" wp14:anchorId="0ED42F93" wp14:editId="2B4F8C5A">
+            <wp:extent cx="3130376" cy="2765834"/>
+            <wp:effectExtent l="0" t="0" r="0" b="0"/>
+            <wp:docPr id="4" name="Picture 4"/>
+            <wp:cNvGraphicFramePr>
+              <a:graphicFrameLocks xmlns:a="http://schemas.openxmlformats.org/drawingml/2006/main" noChangeAspect="1"/>
+            </wp:cNvGraphicFramePr>
+            <a:graphic xmlns:a="http://schemas.openxmlformats.org/drawingml/2006/main">
+              <a:graphicData uri="http://schemas.openxmlformats.org/drawingml/2006/picture">
+                <pic:pic xmlns:pic="http://schemas.openxmlformats.org/drawingml/2006/picture">
+                  <pic:nvPicPr>
+                    <pic:cNvPr id="1" name=""/>
+                    <pic:cNvPicPr/>
+                  </pic:nvPicPr>
+                  <pic:blipFill>
+                    <a:blip r:embed="rId7"/>
+                    <a:stretch>
+                      <a:fillRect/>
+                    </a:stretch>
+                  </pic:blipFill>
+                  <pic:spPr>
+                    <a:xfrm>
+                      <a:off x="0" y="0"/>
+                      <a:ext cx="3133600" cy="2768682"/>
+                    </a:xfrm>
+                    <a:prstGeom prst="rect">
+                      <a:avLst/>
+                    </a:prstGeom>
+                  </pic:spPr>
+                </pic:pic>
+              </a:graphicData>
+            </a:graphic>
+          </wp:inline>
+        </w:drawing>
+      </w:r>
+    </w:p>
+    <w:p/>
+    <w:p>
+      <w:pPr>
+        <w:rPr>
+          <w:rFonts w:ascii="PMingLiU" w:eastAsia="PMingLiU" w:hAnsi="PMingLiU" w:cs="PMingLiU"/>
+          <w:lang w:eastAsia="zh-TW"/>
+        </w:rPr>
+      </w:pPr>
+      <w:r>
+        <w:rPr>
+          <w:rFonts w:ascii="PMingLiU" w:eastAsia="PMingLiU" w:hAnsi="PMingLiU" w:cs="PMingLiU"/>
+          <w:lang w:eastAsia="zh-TW"/>
+        </w:rPr>
+        <w:t>E</w:t>
+      </w:r>
+      <w:r>
+        <w:rPr>
+          <w:rFonts w:ascii="PMingLiU" w:eastAsia="PMingLiU" w:hAnsi="PMingLiU" w:cs="PMingLiU" w:hint="eastAsia"/>
+          <w:lang w:eastAsia="zh-TW"/>
+        </w:rPr>
+        <w:t xml:space="preserve">NV </w:t>
+      </w:r>
+      <w:r>
+        <w:rPr>
+          <w:rFonts w:ascii="PMingLiU" w:eastAsia="PMingLiU" w:hAnsi="PMingLiU" w:cs="PMingLiU"/>
+          <w:lang w:eastAsia="zh-TW"/>
+        </w:rPr>
+        <w:t>path setting</w:t>
+      </w:r>
+    </w:p>
+    <w:p>
+      <w:pPr>
+        <w:rPr>
+          <w:rFonts w:ascii="PMingLiU" w:eastAsia="PMingLiU" w:hAnsi="PMingLiU" w:cs="PMingLiU"/>
+          <w:lang w:eastAsia="zh-TW"/>
+        </w:rPr>
+      </w:pPr>
+      <w:r>
+        <w:rPr>
+          <w:rFonts w:ascii="PMingLiU" w:eastAsia="PMingLiU" w:hAnsi="PMingLiU" w:cs="PMingLiU"/>
+          <w:lang w:eastAsia="zh-TW"/>
+        </w:rPr>
+        <w:t>C:/TO/UR/PHP</w:t>
+      </w:r>
+    </w:p>
+    <w:p>
+      <w:pPr>
+        <w:rPr>
+          <w:rFonts w:ascii="PMingLiU" w:eastAsia="PMingLiU" w:hAnsi="PMingLiU" w:cs="PMingLiU"/>
+          <w:lang w:eastAsia="zh-TW"/>
+        </w:rPr>
+      </w:pPr>
+      <w:r>
+        <w:rPr>
+          <w:rFonts w:ascii="PMingLiU" w:eastAsia="PMingLiU" w:hAnsi="PMingLiU" w:cs="PMingLiU"/>
+          <w:lang w:eastAsia="zh-TW"/>
+        </w:rPr>
+        <w:t xml:space="preserve">Setting </w:t>
+      </w:r>
+      <w:bookmarkStart w:id="0" w:name="_GoBack"/>
+      <w:bookmarkEnd w:id="0"/>
+      <w:r>
+        <w:rPr>
+          <w:rFonts w:ascii="PMingLiU" w:eastAsia="PMingLiU" w:hAnsi="PMingLiU" w:cs="PMingLiU"/>
+          <w:lang w:eastAsia="zh-TW"/>
+        </w:rPr>
+        <w:t>php.ini</w:t>
+      </w:r>
+    </w:p>
+    <w:p>
+      <w:pPr>
+        <w:rPr>
+          <w:rFonts w:ascii="PMingLiU" w:eastAsia="PMingLiU" w:hAnsi="PMingLiU" w:cs="PMingLiU"/>
+          <w:lang w:eastAsia="zh-TW"/>
+        </w:rPr>
+      </w:pPr>
+    </w:p>
+    <w:p>
+      <w:pPr>
+        <w:rPr>
+          <w:rFonts w:ascii="PMingLiU" w:eastAsia="PMingLiU" w:hAnsi="PMingLiU" w:cs="PMingLiU"/>
+          <w:lang w:eastAsia="zh-TW"/>
+        </w:rPr>
+      </w:pPr>
+      <w:r>
+        <w:rPr>
+          <w:rFonts w:ascii="PMingLiU" w:eastAsia="PMingLiU" w:hAnsi="PMingLiU" w:cs="PMingLiU"/>
+          <w:lang w:eastAsia="zh-TW"/>
+        </w:rPr>
+        <w:t>IIS</w:t>
+      </w:r>
+    </w:p>
+    <w:p>
+      <w:pPr>
+        <w:rPr>
+          <w:rFonts w:ascii="PMingLiU" w:eastAsia="PMingLiU" w:hAnsi="PMingLiU" w:cs="PMingLiU"/>
+          <w:lang w:eastAsia="zh-TW"/>
+        </w:rPr>
+      </w:pPr>
+      <w:r>
+        <w:rPr>
+          <w:noProof/>
+          <w:lang w:eastAsia="zh-TW"/>
+        </w:rPr>
+        <w:drawing>
+          <wp:inline distT="0" distB="0" distL="0" distR="0" wp14:anchorId="0256DFDB" wp14:editId="010B921F">
+            <wp:extent cx="4359244" cy="2698912"/>
+            <wp:effectExtent l="0" t="0" r="3810" b="6350"/>
+            <wp:docPr id="5" name="Picture 5"/>
+            <wp:cNvGraphicFramePr>
+              <a:graphicFrameLocks xmlns:a="http://schemas.openxmlformats.org/drawingml/2006/main" noChangeAspect="1"/>
+            </wp:cNvGraphicFramePr>
+            <a:graphic xmlns:a="http://schemas.openxmlformats.org/drawingml/2006/main">
+              <a:graphicData uri="http://schemas.openxmlformats.org/drawingml/2006/picture">
+                <pic:pic xmlns:pic="http://schemas.openxmlformats.org/drawingml/2006/picture">
+                  <pic:nvPicPr>
+                    <pic:cNvPr id="1" name=""/>
+                    <pic:cNvPicPr/>
+                  </pic:nvPicPr>
+                  <pic:blipFill>
+                    <a:blip r:embed="rId8"/>
+                    <a:stretch>
+                      <a:fillRect/>
+                    </a:stretch>
+                  </pic:blipFill>
+                  <pic:spPr>
+                    <a:xfrm>
+                      <a:off x="0" y="0"/>
+                      <a:ext cx="4361618" cy="2700382"/>
+                    </a:xfrm>
+                    <a:prstGeom prst="rect">
+                      <a:avLst/>
+                    </a:prstGeom>
+                  </pic:spPr>
+                </pic:pic>
+              </a:graphicData>
+            </a:graphic>
+          </wp:inline>
+        </w:drawing>
+      </w:r>
+    </w:p>
+    <w:p>
+      <w:pPr>
+        <w:rPr>
+          <w:rFonts w:hint="eastAsia"/>
+        </w:rPr>
+      </w:pPr>
     </w:p>
     <w:sectPr>
       <w:pgSz w:w="12240" w:h="15840"/>

</xml_diff>